<commit_message>
timing 00:41:00 main editing
</commit_message>
<xml_diff>
--- a/Тайминг Семинар 5. 28-05-2024.docx
+++ b/Тайминг Семинар 5. 28-05-2024.docx
@@ -1140,6 +1140,746 @@
         </w:rPr>
       </w:pPr>
     </w:p>
+    <w:p>
+      <w:pPr>
+        <w:rPr>
+          <w:lang w:val="en-US"/>
+        </w:rPr>
+      </w:pPr>
+      <w:r>
+        <w:rPr>
+          <w:lang w:val="en-US"/>
+        </w:rPr>
+        <w:t>(00:28:36)</w:t>
+      </w:r>
+    </w:p>
+    <w:p>
+      <w:pPr>
+        <w:rPr>
+          <w:b/>
+          <w:bCs/>
+          <w:u w:val="single"/>
+          <w:lang w:val="en-US"/>
+        </w:rPr>
+      </w:pPr>
+      <w:r>
+        <w:rPr>
+          <w:b/>
+          <w:bCs/>
+          <w:u w:val="single"/>
+        </w:rPr>
+        <w:t xml:space="preserve">Бин </w:t>
+      </w:r>
+      <w:proofErr w:type="spellStart"/>
+      <w:r>
+        <w:rPr>
+          <w:b/>
+          <w:bCs/>
+          <w:u w:val="single"/>
+          <w:lang w:val="en-US"/>
+        </w:rPr>
+        <w:t>JdbcTemplate</w:t>
+      </w:r>
+      <w:proofErr w:type="spellEnd"/>
+    </w:p>
+    <w:p>
+      <w:pPr>
+        <w:pStyle w:val="HTML"/>
+        <w:shd w:val="clear" w:color="auto" w:fill="1E1F22"/>
+        <w:rPr>
+          <w:color w:val="BCBEC4"/>
+          <w:lang w:val="en-US"/>
+        </w:rPr>
+      </w:pPr>
+      <w:proofErr w:type="spellStart"/>
+      <w:r>
+        <w:rPr>
+          <w:color w:val="BCBEC4"/>
+          <w:lang w:val="en-US"/>
+        </w:rPr>
+        <w:t>ConfigurableApplicationContext</w:t>
+      </w:r>
+      <w:proofErr w:type="spellEnd"/>
+      <w:r>
+        <w:rPr>
+          <w:color w:val="BCBEC4"/>
+          <w:lang w:val="en-US"/>
+        </w:rPr>
+        <w:t xml:space="preserve"> context = </w:t>
+      </w:r>
+      <w:proofErr w:type="spellStart"/>
+      <w:r>
+        <w:rPr>
+          <w:color w:val="BCBEC4"/>
+          <w:lang w:val="en-US"/>
+        </w:rPr>
+        <w:t>SpringApplication.</w:t>
+      </w:r>
+      <w:r>
+        <w:rPr>
+          <w:i/>
+          <w:iCs/>
+          <w:color w:val="BCBEC4"/>
+          <w:lang w:val="en-US"/>
+        </w:rPr>
+        <w:t>run</w:t>
+      </w:r>
+      <w:proofErr w:type="spellEnd"/>
+      <w:r>
+        <w:rPr>
+          <w:color w:val="BCBEC4"/>
+          <w:lang w:val="en-US"/>
+        </w:rPr>
+        <w:t>(</w:t>
+      </w:r>
+      <w:proofErr w:type="spellStart"/>
+      <w:r>
+        <w:rPr>
+          <w:color w:val="BCBEC4"/>
+          <w:lang w:val="en-US"/>
+        </w:rPr>
+        <w:t>SpringDataDemoApplication.</w:t>
+      </w:r>
+      <w:r>
+        <w:rPr>
+          <w:color w:val="CF8E6D"/>
+          <w:lang w:val="en-US"/>
+        </w:rPr>
+        <w:t>class</w:t>
+      </w:r>
+      <w:proofErr w:type="spellEnd"/>
+      <w:r>
+        <w:rPr>
+          <w:color w:val="BCBEC4"/>
+          <w:lang w:val="en-US"/>
+        </w:rPr>
+        <w:t xml:space="preserve">, </w:t>
+      </w:r>
+      <w:proofErr w:type="spellStart"/>
+      <w:r>
+        <w:rPr>
+          <w:color w:val="BCBEC4"/>
+          <w:lang w:val="en-US"/>
+        </w:rPr>
+        <w:t>args</w:t>
+      </w:r>
+      <w:proofErr w:type="spellEnd"/>
+      <w:r>
+        <w:rPr>
+          <w:color w:val="BCBEC4"/>
+          <w:lang w:val="en-US"/>
+        </w:rPr>
+        <w:t>);</w:t>
+      </w:r>
+      <w:r>
+        <w:rPr>
+          <w:color w:val="BCBEC4"/>
+          <w:lang w:val="en-US"/>
+        </w:rPr>
+        <w:br/>
+      </w:r>
+      <w:proofErr w:type="spellStart"/>
+      <w:r>
+        <w:rPr>
+          <w:color w:val="BCBEC4"/>
+          <w:lang w:val="en-US"/>
+        </w:rPr>
+        <w:t>JdbcTemplate</w:t>
+      </w:r>
+      <w:proofErr w:type="spellEnd"/>
+      <w:r>
+        <w:rPr>
+          <w:color w:val="BCBEC4"/>
+          <w:lang w:val="en-US"/>
+        </w:rPr>
+        <w:t xml:space="preserve"> </w:t>
+      </w:r>
+      <w:proofErr w:type="spellStart"/>
+      <w:r>
+        <w:rPr>
+          <w:color w:val="BCBEC4"/>
+          <w:lang w:val="en-US"/>
+        </w:rPr>
+        <w:t>jdbcTemplate</w:t>
+      </w:r>
+      <w:proofErr w:type="spellEnd"/>
+      <w:r>
+        <w:rPr>
+          <w:color w:val="BCBEC4"/>
+          <w:lang w:val="en-US"/>
+        </w:rPr>
+        <w:t xml:space="preserve"> = </w:t>
+      </w:r>
+      <w:proofErr w:type="spellStart"/>
+      <w:r>
+        <w:rPr>
+          <w:color w:val="BCBEC4"/>
+          <w:lang w:val="en-US"/>
+        </w:rPr>
+        <w:t>context.getBean</w:t>
+      </w:r>
+      <w:proofErr w:type="spellEnd"/>
+      <w:r>
+        <w:rPr>
+          <w:color w:val="BCBEC4"/>
+          <w:lang w:val="en-US"/>
+        </w:rPr>
+        <w:t>(</w:t>
+      </w:r>
+      <w:proofErr w:type="spellStart"/>
+      <w:r>
+        <w:rPr>
+          <w:color w:val="BCBEC4"/>
+          <w:lang w:val="en-US"/>
+        </w:rPr>
+        <w:t>JdbcTemplate.</w:t>
+      </w:r>
+      <w:r>
+        <w:rPr>
+          <w:color w:val="CF8E6D"/>
+          <w:lang w:val="en-US"/>
+        </w:rPr>
+        <w:t>class</w:t>
+      </w:r>
+      <w:proofErr w:type="spellEnd"/>
+      <w:r>
+        <w:rPr>
+          <w:color w:val="BCBEC4"/>
+          <w:lang w:val="en-US"/>
+        </w:rPr>
+        <w:t>);</w:t>
+      </w:r>
+      <w:r>
+        <w:rPr>
+          <w:color w:val="BCBEC4"/>
+          <w:lang w:val="en-US"/>
+        </w:rPr>
+        <w:br/>
+      </w:r>
+      <w:r>
+        <w:rPr>
+          <w:color w:val="BCBEC4"/>
+          <w:lang w:val="en-US"/>
+        </w:rPr>
+        <w:br/>
+      </w:r>
+      <w:r>
+        <w:rPr>
+          <w:color w:val="7A7E85"/>
+          <w:lang w:val="en-US"/>
+        </w:rPr>
+        <w:t>//</w:t>
+      </w:r>
+      <w:proofErr w:type="spellStart"/>
+      <w:r>
+        <w:rPr>
+          <w:color w:val="7A7E85"/>
+          <w:lang w:val="en-US"/>
+        </w:rPr>
+        <w:t>JdbcTemplate</w:t>
+      </w:r>
+      <w:proofErr w:type="spellEnd"/>
+      <w:r>
+        <w:rPr>
+          <w:color w:val="7A7E85"/>
+          <w:lang w:val="en-US"/>
+        </w:rPr>
+        <w:br/>
+      </w:r>
+      <w:r>
+        <w:rPr>
+          <w:color w:val="7A7E85"/>
+          <w:lang w:val="en-US"/>
+        </w:rPr>
+        <w:br/>
+      </w:r>
+      <w:proofErr w:type="spellStart"/>
+      <w:r>
+        <w:rPr>
+          <w:color w:val="BCBEC4"/>
+          <w:lang w:val="en-US"/>
+        </w:rPr>
+        <w:t>jdbcTemplate.execute</w:t>
+      </w:r>
+      <w:proofErr w:type="spellEnd"/>
+      <w:r>
+        <w:rPr>
+          <w:color w:val="BCBEC4"/>
+          <w:lang w:val="en-US"/>
+        </w:rPr>
+        <w:t>(</w:t>
+      </w:r>
+      <w:r>
+        <w:rPr>
+          <w:color w:val="6AAB73"/>
+          <w:lang w:val="en-US"/>
+        </w:rPr>
+        <w:t xml:space="preserve">"create table users(id </w:t>
+      </w:r>
+      <w:proofErr w:type="spellStart"/>
+      <w:r>
+        <w:rPr>
+          <w:color w:val="6AAB73"/>
+          <w:lang w:val="en-US"/>
+        </w:rPr>
+        <w:t>bigint</w:t>
+      </w:r>
+      <w:proofErr w:type="spellEnd"/>
+      <w:r>
+        <w:rPr>
+          <w:color w:val="6AAB73"/>
+          <w:lang w:val="en-US"/>
+        </w:rPr>
+        <w:t>, name varchar(512))"</w:t>
+      </w:r>
+      <w:r>
+        <w:rPr>
+          <w:color w:val="BCBEC4"/>
+          <w:lang w:val="en-US"/>
+        </w:rPr>
+        <w:t>);</w:t>
+      </w:r>
+      <w:r>
+        <w:rPr>
+          <w:color w:val="BCBEC4"/>
+          <w:lang w:val="en-US"/>
+        </w:rPr>
+        <w:br/>
+      </w:r>
+      <w:proofErr w:type="spellStart"/>
+      <w:r>
+        <w:rPr>
+          <w:color w:val="BCBEC4"/>
+          <w:lang w:val="en-US"/>
+        </w:rPr>
+        <w:t>jdbcTemplate.execute</w:t>
+      </w:r>
+      <w:proofErr w:type="spellEnd"/>
+      <w:r>
+        <w:rPr>
+          <w:color w:val="BCBEC4"/>
+          <w:lang w:val="en-US"/>
+        </w:rPr>
+        <w:t>(</w:t>
+      </w:r>
+      <w:r>
+        <w:rPr>
+          <w:color w:val="6AAB73"/>
+          <w:lang w:val="en-US"/>
+        </w:rPr>
+        <w:t>"insert into users(id, name) values(1, 'Igor')"</w:t>
+      </w:r>
+      <w:r>
+        <w:rPr>
+          <w:color w:val="BCBEC4"/>
+          <w:lang w:val="en-US"/>
+        </w:rPr>
+        <w:t>);</w:t>
+      </w:r>
+      <w:r>
+        <w:rPr>
+          <w:color w:val="BCBEC4"/>
+          <w:lang w:val="en-US"/>
+        </w:rPr>
+        <w:br/>
+      </w:r>
+      <w:r>
+        <w:rPr>
+          <w:color w:val="BCBEC4"/>
+          <w:lang w:val="en-US"/>
+        </w:rPr>
+        <w:br/>
+        <w:t xml:space="preserve">List&lt;User&gt; users = </w:t>
+      </w:r>
+      <w:proofErr w:type="spellStart"/>
+      <w:r>
+        <w:rPr>
+          <w:color w:val="BCBEC4"/>
+          <w:lang w:val="en-US"/>
+        </w:rPr>
+        <w:t>jdbcTemplate.query</w:t>
+      </w:r>
+      <w:proofErr w:type="spellEnd"/>
+      <w:r>
+        <w:rPr>
+          <w:color w:val="BCBEC4"/>
+          <w:lang w:val="en-US"/>
+        </w:rPr>
+        <w:t>(</w:t>
+      </w:r>
+      <w:r>
+        <w:rPr>
+          <w:color w:val="6AAB73"/>
+          <w:lang w:val="en-US"/>
+        </w:rPr>
+        <w:t>"select id, name from users"</w:t>
+      </w:r>
+      <w:r>
+        <w:rPr>
+          <w:color w:val="BCBEC4"/>
+          <w:lang w:val="en-US"/>
+        </w:rPr>
+        <w:t xml:space="preserve">, </w:t>
+      </w:r>
+      <w:r>
+        <w:rPr>
+          <w:color w:val="CF8E6D"/>
+          <w:lang w:val="en-US"/>
+        </w:rPr>
+        <w:t xml:space="preserve">new </w:t>
+      </w:r>
+      <w:proofErr w:type="spellStart"/>
+      <w:r>
+        <w:rPr>
+          <w:color w:val="BCBEC4"/>
+          <w:lang w:val="en-US"/>
+        </w:rPr>
+        <w:t>RowMapper</w:t>
+      </w:r>
+      <w:proofErr w:type="spellEnd"/>
+      <w:r>
+        <w:rPr>
+          <w:color w:val="BCBEC4"/>
+          <w:lang w:val="en-US"/>
+        </w:rPr>
+        <w:t>&lt;User&gt;() {</w:t>
+      </w:r>
+      <w:r>
+        <w:rPr>
+          <w:color w:val="BCBEC4"/>
+          <w:lang w:val="en-US"/>
+        </w:rPr>
+        <w:br/>
+        <w:t xml:space="preserve">    </w:t>
+      </w:r>
+      <w:r>
+        <w:rPr>
+          <w:color w:val="B3AE60"/>
+          <w:lang w:val="en-US"/>
+        </w:rPr>
+        <w:t>@Override</w:t>
+      </w:r>
+      <w:r>
+        <w:rPr>
+          <w:color w:val="B3AE60"/>
+          <w:lang w:val="en-US"/>
+        </w:rPr>
+        <w:br/>
+        <w:t xml:space="preserve">    </w:t>
+      </w:r>
+      <w:r>
+        <w:rPr>
+          <w:color w:val="CF8E6D"/>
+          <w:lang w:val="en-US"/>
+        </w:rPr>
+        <w:t xml:space="preserve">public </w:t>
+      </w:r>
+      <w:r>
+        <w:rPr>
+          <w:color w:val="BCBEC4"/>
+          <w:lang w:val="en-US"/>
+        </w:rPr>
+        <w:t xml:space="preserve">User </w:t>
+      </w:r>
+      <w:proofErr w:type="spellStart"/>
+      <w:r>
+        <w:rPr>
+          <w:color w:val="56A8F5"/>
+          <w:lang w:val="en-US"/>
+        </w:rPr>
+        <w:t>mapRow</w:t>
+      </w:r>
+      <w:proofErr w:type="spellEnd"/>
+      <w:r>
+        <w:rPr>
+          <w:color w:val="BCBEC4"/>
+          <w:lang w:val="en-US"/>
+        </w:rPr>
+        <w:t>(</w:t>
+      </w:r>
+      <w:proofErr w:type="spellStart"/>
+      <w:r>
+        <w:rPr>
+          <w:color w:val="BCBEC4"/>
+          <w:lang w:val="en-US"/>
+        </w:rPr>
+        <w:t>ResultSet</w:t>
+      </w:r>
+      <w:proofErr w:type="spellEnd"/>
+      <w:r>
+        <w:rPr>
+          <w:color w:val="BCBEC4"/>
+          <w:lang w:val="en-US"/>
+        </w:rPr>
+        <w:t xml:space="preserve"> </w:t>
+      </w:r>
+      <w:proofErr w:type="spellStart"/>
+      <w:r>
+        <w:rPr>
+          <w:color w:val="BCBEC4"/>
+          <w:lang w:val="en-US"/>
+        </w:rPr>
+        <w:t>rs</w:t>
+      </w:r>
+      <w:proofErr w:type="spellEnd"/>
+      <w:r>
+        <w:rPr>
+          <w:color w:val="BCBEC4"/>
+          <w:lang w:val="en-US"/>
+        </w:rPr>
+        <w:t xml:space="preserve">, </w:t>
+      </w:r>
+      <w:r>
+        <w:rPr>
+          <w:color w:val="CF8E6D"/>
+          <w:lang w:val="en-US"/>
+        </w:rPr>
+        <w:t xml:space="preserve">int </w:t>
+      </w:r>
+      <w:proofErr w:type="spellStart"/>
+      <w:r>
+        <w:rPr>
+          <w:color w:val="BCBEC4"/>
+          <w:lang w:val="en-US"/>
+        </w:rPr>
+        <w:t>rowNum</w:t>
+      </w:r>
+      <w:proofErr w:type="spellEnd"/>
+      <w:r>
+        <w:rPr>
+          <w:color w:val="BCBEC4"/>
+          <w:lang w:val="en-US"/>
+        </w:rPr>
+        <w:t xml:space="preserve">) </w:t>
+      </w:r>
+      <w:r>
+        <w:rPr>
+          <w:color w:val="CF8E6D"/>
+          <w:lang w:val="en-US"/>
+        </w:rPr>
+        <w:t xml:space="preserve">throws </w:t>
+      </w:r>
+      <w:proofErr w:type="spellStart"/>
+      <w:r>
+        <w:rPr>
+          <w:color w:val="BCBEC4"/>
+          <w:lang w:val="en-US"/>
+        </w:rPr>
+        <w:t>SQLException</w:t>
+      </w:r>
+      <w:proofErr w:type="spellEnd"/>
+      <w:r>
+        <w:rPr>
+          <w:color w:val="BCBEC4"/>
+          <w:lang w:val="en-US"/>
+        </w:rPr>
+        <w:t xml:space="preserve"> {</w:t>
+      </w:r>
+      <w:r>
+        <w:rPr>
+          <w:color w:val="BCBEC4"/>
+          <w:lang w:val="en-US"/>
+        </w:rPr>
+        <w:br/>
+        <w:t xml:space="preserve">       </w:t>
+      </w:r>
+      <w:r>
+        <w:rPr>
+          <w:color w:val="CF8E6D"/>
+          <w:lang w:val="en-US"/>
+        </w:rPr>
+        <w:t xml:space="preserve">return new </w:t>
+      </w:r>
+      <w:r>
+        <w:rPr>
+          <w:color w:val="BCBEC4"/>
+          <w:lang w:val="en-US"/>
+        </w:rPr>
+        <w:t>User(</w:t>
+      </w:r>
+      <w:proofErr w:type="spellStart"/>
+      <w:r>
+        <w:rPr>
+          <w:color w:val="BCBEC4"/>
+          <w:lang w:val="en-US"/>
+        </w:rPr>
+        <w:t>rs.getLong</w:t>
+      </w:r>
+      <w:proofErr w:type="spellEnd"/>
+      <w:r>
+        <w:rPr>
+          <w:color w:val="BCBEC4"/>
+          <w:lang w:val="en-US"/>
+        </w:rPr>
+        <w:t>(</w:t>
+      </w:r>
+      <w:r>
+        <w:rPr>
+          <w:color w:val="6AAB73"/>
+          <w:lang w:val="en-US"/>
+        </w:rPr>
+        <w:t>"id"</w:t>
+      </w:r>
+      <w:r>
+        <w:rPr>
+          <w:color w:val="BCBEC4"/>
+          <w:lang w:val="en-US"/>
+        </w:rPr>
+        <w:t xml:space="preserve">), </w:t>
+      </w:r>
+      <w:proofErr w:type="spellStart"/>
+      <w:r>
+        <w:rPr>
+          <w:color w:val="BCBEC4"/>
+          <w:lang w:val="en-US"/>
+        </w:rPr>
+        <w:t>rs.getString</w:t>
+      </w:r>
+      <w:proofErr w:type="spellEnd"/>
+      <w:r>
+        <w:rPr>
+          <w:color w:val="BCBEC4"/>
+          <w:lang w:val="en-US"/>
+        </w:rPr>
+        <w:t>(</w:t>
+      </w:r>
+      <w:r>
+        <w:rPr>
+          <w:color w:val="6AAB73"/>
+          <w:lang w:val="en-US"/>
+        </w:rPr>
+        <w:t>"name"</w:t>
+      </w:r>
+      <w:r>
+        <w:rPr>
+          <w:color w:val="BCBEC4"/>
+          <w:lang w:val="en-US"/>
+        </w:rPr>
+        <w:t>));</w:t>
+      </w:r>
+      <w:r>
+        <w:rPr>
+          <w:color w:val="BCBEC4"/>
+          <w:lang w:val="en-US"/>
+        </w:rPr>
+        <w:br/>
+        <w:t xml:space="preserve">    }</w:t>
+      </w:r>
+      <w:r>
+        <w:rPr>
+          <w:color w:val="BCBEC4"/>
+          <w:lang w:val="en-US"/>
+        </w:rPr>
+        <w:br/>
+        <w:t>});</w:t>
+      </w:r>
+    </w:p>
+    <w:p>
+      <w:pPr>
+        <w:rPr>
+          <w:lang w:val="en-US"/>
+        </w:rPr>
+      </w:pPr>
+    </w:p>
+    <w:p>
+      <w:pPr>
+        <w:pStyle w:val="HTML"/>
+        <w:shd w:val="clear" w:color="auto" w:fill="1E1F22"/>
+        <w:rPr>
+          <w:color w:val="BCBEC4"/>
+        </w:rPr>
+      </w:pPr>
+      <w:r>
+        <w:rPr>
+          <w:i/>
+          <w:iCs/>
+          <w:color w:val="5F826B"/>
+        </w:rPr>
+        <w:t>/**</w:t>
+      </w:r>
+      <w:r>
+        <w:rPr>
+          <w:i/>
+          <w:iCs/>
+          <w:color w:val="5F826B"/>
+        </w:rPr>
+        <w:br/>
+        <w:t xml:space="preserve"> * </w:t>
+      </w:r>
+      <w:proofErr w:type="spellStart"/>
+      <w:r>
+        <w:rPr>
+          <w:i/>
+          <w:iCs/>
+          <w:color w:val="5F826B"/>
+        </w:rPr>
+        <w:t>spring-data-jdbc</w:t>
+      </w:r>
+      <w:proofErr w:type="spellEnd"/>
+      <w:r>
+        <w:rPr>
+          <w:i/>
+          <w:iCs/>
+          <w:color w:val="5F826B"/>
+        </w:rPr>
+        <w:t xml:space="preserve"> - набор готовых инструментов для взаимодействия с базой данных.</w:t>
+      </w:r>
+      <w:r>
+        <w:rPr>
+          <w:i/>
+          <w:iCs/>
+          <w:color w:val="5F826B"/>
+        </w:rPr>
+        <w:br/>
+      </w:r>
+      <w:r>
+        <w:rPr>
+          <w:i/>
+          <w:iCs/>
+          <w:color w:val="5F826B"/>
+        </w:rPr>
+        <w:lastRenderedPageBreak/>
+        <w:t xml:space="preserve"> </w:t>
+      </w:r>
+      <w:proofErr w:type="gramStart"/>
+      <w:r>
+        <w:rPr>
+          <w:i/>
+          <w:iCs/>
+          <w:color w:val="5F826B"/>
+        </w:rPr>
+        <w:t>* По сути</w:t>
+      </w:r>
+      <w:proofErr w:type="gramEnd"/>
+      <w:r>
+        <w:rPr>
+          <w:i/>
+          <w:iCs/>
+          <w:color w:val="5F826B"/>
+        </w:rPr>
+        <w:t xml:space="preserve">, оборачивает стандартный JDBC и предоставляет удобные интерфейсы для настройки и </w:t>
+      </w:r>
+      <w:r>
+        <w:rPr>
+          <w:i/>
+          <w:iCs/>
+          <w:color w:val="5F826B"/>
+        </w:rPr>
+        <w:br/>
+        <w:t xml:space="preserve"> * взаимодействия с БД.</w:t>
+      </w:r>
+      <w:r>
+        <w:rPr>
+          <w:i/>
+          <w:iCs/>
+          <w:color w:val="5F826B"/>
+        </w:rPr>
+        <w:br/>
+        <w:t xml:space="preserve"> */</w:t>
+      </w:r>
+    </w:p>
+    <w:p/>
+    <w:p/>
     <w:sectPr>
       <w:pgSz w:w="11906" w:h="16838"/>
       <w:pgMar w:top="1134" w:right="850" w:bottom="1134" w:left="1134" w:header="708" w:footer="708" w:gutter="0"/>

</xml_diff>

<commit_message>
timing 01:23:00 main editing problem in findByAgeGreaterThen(Pageable pageable, int value)
</commit_message>
<xml_diff>
--- a/Тайминг Семинар 5. 28-05-2024.docx
+++ b/Тайминг Семинар 5. 28-05-2024.docx
@@ -169,29 +169,7 @@
           <w:szCs w:val="20"/>
           <w:lang w:val="en-US" w:eastAsia="ru-RU"/>
         </w:rPr>
-        <w:t>: jdbc:h</w:t>
-      </w:r>
-      <w:proofErr w:type="gramStart"/>
-      <w:r>
-        <w:rPr>
-          <w:rFonts w:ascii="Courier New" w:eastAsia="Times New Roman" w:hAnsi="Courier New" w:cs="Courier New"/>
-          <w:color w:val="BCBEC4"/>
-          <w:sz w:val="20"/>
-          <w:szCs w:val="20"/>
-          <w:lang w:val="en-US" w:eastAsia="ru-RU"/>
-        </w:rPr>
-        <w:t>2:mem</w:t>
-      </w:r>
-      <w:proofErr w:type="gramEnd"/>
-      <w:r>
-        <w:rPr>
-          <w:rFonts w:ascii="Courier New" w:eastAsia="Times New Roman" w:hAnsi="Courier New" w:cs="Courier New"/>
-          <w:color w:val="BCBEC4"/>
-          <w:sz w:val="20"/>
-          <w:szCs w:val="20"/>
-          <w:lang w:val="en-US" w:eastAsia="ru-RU"/>
-        </w:rPr>
-        <w:t>:test</w:t>
+        <w:t>: jdbc:h2:mem:test</w:t>
       </w:r>
       <w:r>
         <w:rPr>
@@ -310,7 +288,6 @@
       <w:r>
         <w:t xml:space="preserve">Кусок кода, внесенный в </w:t>
       </w:r>
-      <w:proofErr w:type="gramStart"/>
       <w:r>
         <w:rPr>
           <w:lang w:val="en-US"/>
@@ -318,11 +295,7 @@
         <w:t>main</w:t>
       </w:r>
       <w:r>
-        <w:t>(</w:t>
-      </w:r>
-      <w:proofErr w:type="gramEnd"/>
-      <w:r>
-        <w:t>)</w:t>
+        <w:t>()</w:t>
       </w:r>
       <w:r>
         <w:t xml:space="preserve"> (временно)</w:t>
@@ -1839,46 +1812,621 @@
           <w:color w:val="5F826B"/>
         </w:rPr>
         <w:lastRenderedPageBreak/>
+        <w:t xml:space="preserve"> * По сути, оборачивает стандартный JDBC и предоставляет удобные интерфейсы для настройки и </w:t>
+      </w:r>
+      <w:r>
+        <w:rPr>
+          <w:i/>
+          <w:iCs/>
+          <w:color w:val="5F826B"/>
+        </w:rPr>
+        <w:br/>
+        <w:t xml:space="preserve"> * взаимодействия с БД.</w:t>
+      </w:r>
+      <w:r>
+        <w:rPr>
+          <w:i/>
+          <w:iCs/>
+          <w:color w:val="5F826B"/>
+        </w:rPr>
+        <w:br/>
+        <w:t xml:space="preserve"> */</w:t>
+      </w:r>
+    </w:p>
+    <w:p>
+      <w:pPr>
+        <w:rPr>
+          <w:lang w:val="en-US"/>
+        </w:rPr>
+      </w:pPr>
+    </w:p>
+    <w:p>
+      <w:pPr>
+        <w:rPr>
+          <w:lang w:val="en-US"/>
+        </w:rPr>
+      </w:pPr>
+      <w:r>
+        <w:rPr>
+          <w:lang w:val="en-US"/>
+        </w:rPr>
+        <w:t>(00:41:02)</w:t>
+      </w:r>
+    </w:p>
+    <w:p>
+      <w:pPr>
+        <w:pStyle w:val="HTML"/>
+        <w:shd w:val="clear" w:color="auto" w:fill="1E1F22"/>
+        <w:rPr>
+          <w:color w:val="BCBEC4"/>
+        </w:rPr>
+      </w:pPr>
+      <w:r>
+        <w:rPr>
+          <w:i/>
+          <w:iCs/>
+          <w:color w:val="5F826B"/>
+          <w:lang w:val="en-US"/>
+        </w:rPr>
+        <w:t>/**</w:t>
+      </w:r>
+      <w:r>
+        <w:rPr>
+          <w:i/>
+          <w:iCs/>
+          <w:color w:val="5F826B"/>
+          <w:lang w:val="en-US"/>
+        </w:rPr>
+        <w:br/>
+        <w:t>*JDBC JPA</w:t>
+      </w:r>
+      <w:r>
+        <w:rPr>
+          <w:i/>
+          <w:iCs/>
+          <w:color w:val="5F826B"/>
+          <w:lang w:val="en-US"/>
+        </w:rPr>
+        <w:br/>
+        <w:t xml:space="preserve"> *</w:t>
+      </w:r>
+      <w:r>
+        <w:rPr>
+          <w:i/>
+          <w:iCs/>
+          <w:color w:val="5F826B"/>
+          <w:lang w:val="en-US"/>
+        </w:rPr>
+        <w:br/>
+        <w:t xml:space="preserve"> * JDBC - </w:t>
+      </w:r>
+      <w:r>
+        <w:rPr>
+          <w:i/>
+          <w:iCs/>
+          <w:color w:val="5F826B"/>
+        </w:rPr>
+        <w:t>библиотека</w:t>
+      </w:r>
+      <w:r>
+        <w:rPr>
+          <w:i/>
+          <w:iCs/>
+          <w:color w:val="5F826B"/>
+          <w:lang w:val="en-US"/>
+        </w:rPr>
         <w:t xml:space="preserve"> </w:t>
       </w:r>
-      <w:proofErr w:type="gramStart"/>
-      <w:r>
-        <w:rPr>
-          <w:i/>
-          <w:iCs/>
-          <w:color w:val="5F826B"/>
-        </w:rPr>
-        <w:t>* По сути</w:t>
-      </w:r>
-      <w:proofErr w:type="gramEnd"/>
-      <w:r>
-        <w:rPr>
-          <w:i/>
-          <w:iCs/>
-          <w:color w:val="5F826B"/>
-        </w:rPr>
-        <w:t xml:space="preserve">, оборачивает стандартный JDBC и предоставляет удобные интерфейсы для настройки и </w:t>
-      </w:r>
-      <w:r>
-        <w:rPr>
-          <w:i/>
-          <w:iCs/>
-          <w:color w:val="5F826B"/>
-        </w:rPr>
-        <w:br/>
-        <w:t xml:space="preserve"> * взаимодействия с БД.</w:t>
-      </w:r>
-      <w:r>
-        <w:rPr>
-          <w:i/>
-          <w:iCs/>
-          <w:color w:val="5F826B"/>
-        </w:rPr>
-        <w:br/>
-        <w:t xml:space="preserve"> */</w:t>
+      <w:r>
+        <w:rPr>
+          <w:i/>
+          <w:iCs/>
+          <w:color w:val="5F826B"/>
+        </w:rPr>
+        <w:t>внутри</w:t>
+      </w:r>
+      <w:r>
+        <w:rPr>
+          <w:i/>
+          <w:iCs/>
+          <w:color w:val="5F826B"/>
+          <w:lang w:val="en-US"/>
+        </w:rPr>
+        <w:t xml:space="preserve"> Java </w:t>
+      </w:r>
+      <w:r>
+        <w:rPr>
+          <w:i/>
+          <w:iCs/>
+          <w:color w:val="5F826B"/>
+        </w:rPr>
+        <w:t>для</w:t>
+      </w:r>
+      <w:r>
+        <w:rPr>
+          <w:i/>
+          <w:iCs/>
+          <w:color w:val="5F826B"/>
+          <w:lang w:val="en-US"/>
+        </w:rPr>
+        <w:t xml:space="preserve"> </w:t>
+      </w:r>
+      <w:r>
+        <w:rPr>
+          <w:i/>
+          <w:iCs/>
+          <w:color w:val="5F826B"/>
+        </w:rPr>
+        <w:t>работы</w:t>
+      </w:r>
+      <w:r>
+        <w:rPr>
+          <w:i/>
+          <w:iCs/>
+          <w:color w:val="5F826B"/>
+          <w:lang w:val="en-US"/>
+        </w:rPr>
+        <w:t xml:space="preserve"> </w:t>
+      </w:r>
+      <w:r>
+        <w:rPr>
+          <w:i/>
+          <w:iCs/>
+          <w:color w:val="5F826B"/>
+        </w:rPr>
+        <w:t>с</w:t>
+      </w:r>
+      <w:r>
+        <w:rPr>
+          <w:i/>
+          <w:iCs/>
+          <w:color w:val="5F826B"/>
+          <w:lang w:val="en-US"/>
+        </w:rPr>
+        <w:t xml:space="preserve"> </w:t>
+      </w:r>
+      <w:r>
+        <w:rPr>
+          <w:i/>
+          <w:iCs/>
+          <w:color w:val="5F826B"/>
+        </w:rPr>
+        <w:t>базами</w:t>
+      </w:r>
+      <w:r>
+        <w:rPr>
+          <w:i/>
+          <w:iCs/>
+          <w:color w:val="5F826B"/>
+          <w:lang w:val="en-US"/>
+        </w:rPr>
+        <w:t xml:space="preserve"> </w:t>
+      </w:r>
+      <w:r>
+        <w:rPr>
+          <w:i/>
+          <w:iCs/>
+          <w:color w:val="5F826B"/>
+        </w:rPr>
+        <w:t>данных</w:t>
+      </w:r>
+      <w:r>
+        <w:rPr>
+          <w:i/>
+          <w:iCs/>
+          <w:color w:val="5F826B"/>
+          <w:lang w:val="en-US"/>
+        </w:rPr>
+        <w:br/>
+        <w:t xml:space="preserve"> *Driver, Connection, Statement - </w:t>
+      </w:r>
+      <w:r>
+        <w:rPr>
+          <w:i/>
+          <w:iCs/>
+          <w:color w:val="5F826B"/>
+        </w:rPr>
+        <w:t>основные</w:t>
+      </w:r>
+      <w:r>
+        <w:rPr>
+          <w:i/>
+          <w:iCs/>
+          <w:color w:val="5F826B"/>
+          <w:lang w:val="en-US"/>
+        </w:rPr>
+        <w:t xml:space="preserve"> </w:t>
+      </w:r>
+      <w:r>
+        <w:rPr>
+          <w:i/>
+          <w:iCs/>
+          <w:color w:val="5F826B"/>
+        </w:rPr>
+        <w:t>интерфейсы</w:t>
+      </w:r>
+      <w:r>
+        <w:rPr>
+          <w:i/>
+          <w:iCs/>
+          <w:color w:val="5F826B"/>
+          <w:lang w:val="en-US"/>
+        </w:rPr>
+        <w:t xml:space="preserve"> JDBC</w:t>
+      </w:r>
+      <w:r>
+        <w:rPr>
+          <w:i/>
+          <w:iCs/>
+          <w:color w:val="5F826B"/>
+          <w:lang w:val="en-US"/>
+        </w:rPr>
+        <w:br/>
+        <w:t xml:space="preserve"> *</w:t>
+      </w:r>
+      <w:r>
+        <w:rPr>
+          <w:i/>
+          <w:iCs/>
+          <w:color w:val="5F826B"/>
+          <w:lang w:val="en-US"/>
+        </w:rPr>
+        <w:br/>
+        <w:t xml:space="preserve"> * JPA (Jakarta Persistence API)- </w:t>
+      </w:r>
+      <w:r>
+        <w:rPr>
+          <w:i/>
+          <w:iCs/>
+          <w:color w:val="5F826B"/>
+        </w:rPr>
+        <w:t>набор</w:t>
+      </w:r>
+      <w:r>
+        <w:rPr>
+          <w:i/>
+          <w:iCs/>
+          <w:color w:val="5F826B"/>
+          <w:lang w:val="en-US"/>
+        </w:rPr>
+        <w:t xml:space="preserve"> </w:t>
+      </w:r>
+      <w:r>
+        <w:rPr>
+          <w:i/>
+          <w:iCs/>
+          <w:color w:val="5F826B"/>
+        </w:rPr>
+        <w:t>соглашений</w:t>
+      </w:r>
+      <w:r>
+        <w:rPr>
+          <w:i/>
+          <w:iCs/>
+          <w:color w:val="5F826B"/>
+          <w:lang w:val="en-US"/>
+        </w:rPr>
+        <w:t xml:space="preserve"> </w:t>
+      </w:r>
+      <w:r>
+        <w:rPr>
+          <w:i/>
+          <w:iCs/>
+          <w:color w:val="5F826B"/>
+        </w:rPr>
+        <w:t>по</w:t>
+      </w:r>
+      <w:r>
+        <w:rPr>
+          <w:i/>
+          <w:iCs/>
+          <w:color w:val="5F826B"/>
+          <w:lang w:val="en-US"/>
+        </w:rPr>
+        <w:t xml:space="preserve"> </w:t>
+      </w:r>
+      <w:r>
+        <w:rPr>
+          <w:i/>
+          <w:iCs/>
+          <w:color w:val="5F826B"/>
+        </w:rPr>
+        <w:t>работе</w:t>
+      </w:r>
+      <w:r>
+        <w:rPr>
+          <w:i/>
+          <w:iCs/>
+          <w:color w:val="5F826B"/>
+          <w:lang w:val="en-US"/>
+        </w:rPr>
+        <w:t xml:space="preserve"> </w:t>
+      </w:r>
+      <w:r>
+        <w:rPr>
+          <w:i/>
+          <w:iCs/>
+          <w:color w:val="5F826B"/>
+        </w:rPr>
+        <w:t>с</w:t>
+      </w:r>
+      <w:r>
+        <w:rPr>
+          <w:i/>
+          <w:iCs/>
+          <w:color w:val="5F826B"/>
+          <w:lang w:val="en-US"/>
+        </w:rPr>
+        <w:t xml:space="preserve"> </w:t>
+      </w:r>
+      <w:r>
+        <w:rPr>
+          <w:i/>
+          <w:iCs/>
+          <w:color w:val="5F826B"/>
+        </w:rPr>
+        <w:t>реляционными</w:t>
+      </w:r>
+      <w:r>
+        <w:rPr>
+          <w:i/>
+          <w:iCs/>
+          <w:color w:val="5F826B"/>
+          <w:lang w:val="en-US"/>
+        </w:rPr>
+        <w:t xml:space="preserve"> </w:t>
+      </w:r>
+      <w:r>
+        <w:rPr>
+          <w:i/>
+          <w:iCs/>
+          <w:color w:val="5F826B"/>
+        </w:rPr>
+        <w:t>моделями</w:t>
+      </w:r>
+      <w:r>
+        <w:rPr>
+          <w:i/>
+          <w:iCs/>
+          <w:color w:val="5F826B"/>
+          <w:lang w:val="en-US"/>
+        </w:rPr>
+        <w:t>.</w:t>
+      </w:r>
+      <w:r>
+        <w:rPr>
+          <w:i/>
+          <w:iCs/>
+          <w:color w:val="5F826B"/>
+          <w:lang w:val="en-US"/>
+        </w:rPr>
+        <w:br/>
+        <w:t xml:space="preserve"> </w:t>
+      </w:r>
+      <w:r>
+        <w:rPr>
+          <w:i/>
+          <w:iCs/>
+          <w:color w:val="5F826B"/>
+        </w:rPr>
+        <w:t xml:space="preserve">* </w:t>
+      </w:r>
+      <w:proofErr w:type="spellStart"/>
+      <w:r>
+        <w:rPr>
+          <w:i/>
+          <w:iCs/>
+          <w:color w:val="5F826B"/>
+        </w:rPr>
+        <w:t>Основнаяя</w:t>
+      </w:r>
+      <w:proofErr w:type="spellEnd"/>
+      <w:r>
+        <w:rPr>
+          <w:i/>
+          <w:iCs/>
+          <w:color w:val="5F826B"/>
+        </w:rPr>
+        <w:t xml:space="preserve"> идея - "</w:t>
+      </w:r>
+      <w:proofErr w:type="spellStart"/>
+      <w:r>
+        <w:rPr>
+          <w:i/>
+          <w:iCs/>
+          <w:color w:val="5F826B"/>
+        </w:rPr>
+        <w:t>замапить</w:t>
+      </w:r>
+      <w:proofErr w:type="spellEnd"/>
+      <w:r>
+        <w:rPr>
+          <w:i/>
+          <w:iCs/>
+          <w:color w:val="5F826B"/>
+        </w:rPr>
+        <w:t>" DB-модель и работать со строками таблиц как с объектами.</w:t>
+      </w:r>
+      <w:r>
+        <w:rPr>
+          <w:i/>
+          <w:iCs/>
+          <w:color w:val="5F826B"/>
+        </w:rPr>
+        <w:br/>
+        <w:t xml:space="preserve"> *JPA - это не реализация, а протокол (</w:t>
+      </w:r>
+      <w:proofErr w:type="spellStart"/>
+      <w:r>
+        <w:rPr>
+          <w:i/>
+          <w:iCs/>
+          <w:color w:val="5F826B"/>
+        </w:rPr>
+        <w:t>api</w:t>
+      </w:r>
+      <w:proofErr w:type="spellEnd"/>
+      <w:r>
+        <w:rPr>
+          <w:i/>
+          <w:iCs/>
+          <w:color w:val="5F826B"/>
+        </w:rPr>
+        <w:t>, спецификация).</w:t>
+      </w:r>
+      <w:r>
+        <w:rPr>
+          <w:i/>
+          <w:iCs/>
+          <w:color w:val="5F826B"/>
+        </w:rPr>
+        <w:br/>
+        <w:t xml:space="preserve"> * </w:t>
+      </w:r>
+      <w:proofErr w:type="spellStart"/>
+      <w:r>
+        <w:rPr>
+          <w:i/>
+          <w:iCs/>
+          <w:color w:val="5F826B"/>
+        </w:rPr>
+        <w:t>Hibernate</w:t>
+      </w:r>
+      <w:proofErr w:type="spellEnd"/>
+      <w:r>
+        <w:rPr>
+          <w:i/>
+          <w:iCs/>
+          <w:color w:val="5F826B"/>
+        </w:rPr>
+        <w:t xml:space="preserve"> - одна из реализаций JPA.</w:t>
+      </w:r>
+      <w:r>
+        <w:rPr>
+          <w:i/>
+          <w:iCs/>
+          <w:color w:val="5F826B"/>
+        </w:rPr>
+        <w:br/>
+        <w:t xml:space="preserve"> *</w:t>
+      </w:r>
+      <w:r>
+        <w:rPr>
+          <w:i/>
+          <w:iCs/>
+          <w:color w:val="5F826B"/>
+        </w:rPr>
+        <w:br/>
+        <w:t xml:space="preserve"> * </w:t>
+      </w:r>
+      <w:proofErr w:type="spellStart"/>
+      <w:r>
+        <w:rPr>
+          <w:i/>
+          <w:iCs/>
+          <w:color w:val="5F826B"/>
+        </w:rPr>
+        <w:t>spring-data-jdbc</w:t>
+      </w:r>
+      <w:proofErr w:type="spellEnd"/>
+      <w:r>
+        <w:rPr>
+          <w:i/>
+          <w:iCs/>
+          <w:color w:val="5F826B"/>
+        </w:rPr>
+        <w:t xml:space="preserve"> - набор готовых инструментов для взаимодействия с базой данных.</w:t>
+      </w:r>
+      <w:r>
+        <w:rPr>
+          <w:i/>
+          <w:iCs/>
+          <w:color w:val="5F826B"/>
+        </w:rPr>
+        <w:br/>
+        <w:t xml:space="preserve"> * По сути, оборачивает стандартный JDBC и представляет удобные интерфейсы для настройки и взаимодействия с БД.</w:t>
+      </w:r>
+      <w:r>
+        <w:rPr>
+          <w:i/>
+          <w:iCs/>
+          <w:color w:val="5F826B"/>
+        </w:rPr>
+        <w:br/>
+        <w:t xml:space="preserve"> *</w:t>
+      </w:r>
+      <w:r>
+        <w:rPr>
+          <w:i/>
+          <w:iCs/>
+          <w:color w:val="5F826B"/>
+        </w:rPr>
+        <w:br/>
+        <w:t xml:space="preserve"> * </w:t>
+      </w:r>
+      <w:proofErr w:type="spellStart"/>
+      <w:r>
+        <w:rPr>
+          <w:i/>
+          <w:iCs/>
+          <w:color w:val="5F826B"/>
+        </w:rPr>
+        <w:t>spring-data-jpa</w:t>
+      </w:r>
+      <w:proofErr w:type="spellEnd"/>
+      <w:r>
+        <w:rPr>
+          <w:i/>
+          <w:iCs/>
+          <w:color w:val="5F826B"/>
+        </w:rPr>
+        <w:t xml:space="preserve"> - набор готовых инструментов для работы с JPA.</w:t>
+      </w:r>
+      <w:r>
+        <w:rPr>
+          <w:i/>
+          <w:iCs/>
+          <w:color w:val="5F826B"/>
+        </w:rPr>
+        <w:br/>
+        <w:t xml:space="preserve"> *</w:t>
+      </w:r>
+      <w:r>
+        <w:rPr>
+          <w:i/>
+          <w:iCs/>
+          <w:color w:val="5F826B"/>
+        </w:rPr>
+        <w:br/>
+        <w:t>**/</w:t>
       </w:r>
     </w:p>
-    <w:p/>
+    <w:p>
+      <w:pPr>
+        <w:rPr>
+          <w:lang w:val="en-US"/>
+        </w:rPr>
+      </w:pPr>
+    </w:p>
+    <w:p>
+      <w:r>
+        <w:t xml:space="preserve">Конвенция </w:t>
+      </w:r>
+      <w:r>
+        <w:rPr>
+          <w:lang w:val="en-US"/>
+        </w:rPr>
+        <w:t>JPA query methods (</w:t>
+      </w:r>
+      <w:r>
+        <w:t>правила именования методов) здесь:</w:t>
+      </w:r>
+    </w:p>
+    <w:p>
+      <w:r>
+        <w:t>https://docs.spring.io/spring-data/jpa/reference/repositories/query-keywords-reference.html</w:t>
+      </w:r>
+    </w:p>
     <w:p/>
     <w:sectPr>
       <w:pgSz w:w="11906" w:h="16838"/>
@@ -2366,6 +2914,29 @@
       <w:lang w:eastAsia="ru-RU"/>
     </w:rPr>
   </w:style>
+  <w:style w:type="character" w:styleId="a3">
+    <w:name w:val="Hyperlink"/>
+    <w:basedOn w:val="a0"/>
+    <w:uiPriority w:val="99"/>
+    <w:unhideWhenUsed/>
+    <w:rsid w:val="00034A5F"/>
+    <w:rPr>
+      <w:color w:val="0563C1" w:themeColor="hyperlink"/>
+      <w:u w:val="single"/>
+    </w:rPr>
+  </w:style>
+  <w:style w:type="character" w:styleId="a4">
+    <w:name w:val="Unresolved Mention"/>
+    <w:basedOn w:val="a0"/>
+    <w:uiPriority w:val="99"/>
+    <w:semiHidden/>
+    <w:unhideWhenUsed/>
+    <w:rsid w:val="00034A5F"/>
+    <w:rPr>
+      <w:color w:val="605E5C"/>
+      <w:shd w:val="clear" w:color="auto" w:fill="E1DFDD"/>
+    </w:rPr>
+  </w:style>
 </w:styles>
 </file>
 

</xml_diff>

<commit_message>
timing 01:23:00 main editing problem in findByAgeGreaterThen(Pageable pageable, int value)+
</commit_message>
<xml_diff>
--- a/Тайминг Семинар 5. 28-05-2024.docx
+++ b/Тайминг Семинар 5. 28-05-2024.docx
@@ -2401,32 +2401,64 @@
         <w:t>**/</w:t>
       </w:r>
     </w:p>
+    <w:p/>
     <w:p>
-      <w:pPr>
-        <w:rPr>
-          <w:lang w:val="en-US"/>
-        </w:rPr>
-      </w:pPr>
+      <w:r>
+        <w:t xml:space="preserve">Конвенция </w:t>
+      </w:r>
+      <w:r>
+        <w:rPr>
+          <w:lang w:val="en-US"/>
+        </w:rPr>
+        <w:t>JPA</w:t>
+      </w:r>
+      <w:r>
+        <w:t xml:space="preserve"> </w:t>
+      </w:r>
+      <w:r>
+        <w:rPr>
+          <w:lang w:val="en-US"/>
+        </w:rPr>
+        <w:t>query</w:t>
+      </w:r>
+      <w:r>
+        <w:t xml:space="preserve"> </w:t>
+      </w:r>
+      <w:r>
+        <w:rPr>
+          <w:lang w:val="en-US"/>
+        </w:rPr>
+        <w:t>methods</w:t>
+      </w:r>
+      <w:r>
+        <w:t xml:space="preserve"> (</w:t>
+      </w:r>
+      <w:r>
+        <w:t>правила именования методов</w:t>
+      </w:r>
+      <w:r>
+        <w:t>, ключевые слова</w:t>
+      </w:r>
+      <w:r>
+        <w:t>) здесь:</w:t>
+      </w:r>
     </w:p>
     <w:p>
-      <w:r>
-        <w:t xml:space="preserve">Конвенция </w:t>
-      </w:r>
-      <w:r>
-        <w:rPr>
-          <w:lang w:val="en-US"/>
-        </w:rPr>
-        <w:t>JPA query methods (</w:t>
-      </w:r>
-      <w:r>
-        <w:t>правила именования методов) здесь:</w:t>
-      </w:r>
+      <w:hyperlink r:id="rId4" w:history="1">
+        <w:r>
+          <w:rPr>
+            <w:rStyle w:val="a3"/>
+          </w:rPr>
+          <w:t>https://docs.spring.io/spring-data/jpa/reference/repositories/query-keywords-reference.html</w:t>
+        </w:r>
+      </w:hyperlink>
     </w:p>
     <w:p>
       <w:r>
-        <w:t>https://docs.spring.io/spring-data/jpa/reference/repositories/query-keywords-reference.html</w:t>
+        <w:t>(01:23:19)</w:t>
       </w:r>
     </w:p>
+    <w:p/>
     <w:p/>
     <w:sectPr>
       <w:pgSz w:w="11906" w:h="16838"/>

</xml_diff>